<commit_message>
PRIMEIRO TRABALHO DE INFORMATICA
</commit_message>
<xml_diff>
--- a/atividade_introducao/dados_do_usuario.docx
+++ b/atividade_introducao/dados_do_usuario.docx
@@ -75,8 +75,76 @@
         </w:rPr>
         <w:t>1460682123008</w:t>
       </w:r>
+      <w:r>
+        <w:rPr>
+          <w:rFonts w:ascii="Arial" w:eastAsia="Times New Roman" w:hAnsi="Arial" w:cs="Arial"/>
+          <w:color w:val="000000"/>
+          <w:sz w:val="20"/>
+          <w:szCs w:val="20"/>
+          <w:lang w:eastAsia="pt-BR"/>
+        </w:rPr>
+        <w:br/>
+      </w:r>
+      <w:r>
+        <w:rPr>
+          <w:rFonts w:ascii="Arial" w:eastAsia="Times New Roman" w:hAnsi="Arial" w:cs="Arial"/>
+          <w:color w:val="000000"/>
+          <w:sz w:val="20"/>
+          <w:szCs w:val="20"/>
+          <w:lang w:eastAsia="pt-BR"/>
+        </w:rPr>
+        <w:br/>
+      </w:r>
+      <w:r>
+        <w:rPr>
+          <w:rFonts w:ascii="Arial" w:eastAsia="Times New Roman" w:hAnsi="Arial" w:cs="Arial"/>
+          <w:color w:val="000000"/>
+          <w:sz w:val="20"/>
+          <w:szCs w:val="20"/>
+          <w:lang w:eastAsia="pt-BR"/>
+        </w:rPr>
+        <w:drawing>
+          <wp:inline distT="0" distB="0" distL="0" distR="0" wp14:anchorId="73CAFED4" wp14:editId="78832F5A">
+            <wp:extent cx="5400040" cy="3781425"/>
+            <wp:effectExtent l="0" t="0" r="0" b="9525"/>
+            <wp:docPr id="1" name="Imagem 1" descr="Interface gráfica do usuário, Aplicativo, Word&#10;&#10;Descrição gerada automaticamente"/>
+            <wp:cNvGraphicFramePr>
+              <a:graphicFrameLocks xmlns:a="http://schemas.openxmlformats.org/drawingml/2006/main" noChangeAspect="1"/>
+            </wp:cNvGraphicFramePr>
+            <a:graphic xmlns:a="http://schemas.openxmlformats.org/drawingml/2006/main">
+              <a:graphicData uri="http://schemas.openxmlformats.org/drawingml/2006/picture">
+                <pic:pic xmlns:pic="http://schemas.openxmlformats.org/drawingml/2006/picture">
+                  <pic:nvPicPr>
+                    <pic:cNvPr id="1" name="Imagem 1" descr="Interface gráfica do usuário, Aplicativo, Word&#10;&#10;Descrição gerada automaticamente"/>
+                    <pic:cNvPicPr/>
+                  </pic:nvPicPr>
+                  <pic:blipFill>
+                    <a:blip r:embed="rId4"/>
+                    <a:stretch>
+                      <a:fillRect/>
+                    </a:stretch>
+                  </pic:blipFill>
+                  <pic:spPr>
+                    <a:xfrm>
+                      <a:off x="0" y="0"/>
+                      <a:ext cx="5400040" cy="3781425"/>
+                    </a:xfrm>
+                    <a:prstGeom prst="rect">
+                      <a:avLst/>
+                    </a:prstGeom>
+                  </pic:spPr>
+                </pic:pic>
+              </a:graphicData>
+            </a:graphic>
+          </wp:inline>
+        </w:drawing>
+      </w:r>
     </w:p>
-    <w:p/>
+    <w:p>
+      <w:r>
+        <w:br/>
+      </w:r>
+    </w:p>
     <w:sectPr>
       <w:pgSz w:w="11906" w:h="16838"/>
       <w:pgMar w:top="1417" w:right="1701" w:bottom="1417" w:left="1701" w:header="708" w:footer="708" w:gutter="0"/>

</xml_diff>

<commit_message>
tirado print dos programas pacote office e python
</commit_message>
<xml_diff>
--- a/atividade_introducao/dados_do_usuario.docx
+++ b/atividade_introducao/dados_do_usuario.docx
@@ -128,6 +128,72 @@
                     <a:xfrm>
                       <a:off x="0" y="0"/>
                       <a:ext cx="5400040" cy="3781425"/>
+                    </a:xfrm>
+                    <a:prstGeom prst="rect">
+                      <a:avLst/>
+                    </a:prstGeom>
+                  </pic:spPr>
+                </pic:pic>
+              </a:graphicData>
+            </a:graphic>
+          </wp:inline>
+        </w:drawing>
+      </w:r>
+    </w:p>
+    <w:p>
+      <w:pPr>
+        <w:rPr>
+          <w:rFonts w:ascii="Arial" w:eastAsia="Times New Roman" w:hAnsi="Arial" w:cs="Arial"/>
+          <w:color w:val="000000"/>
+          <w:sz w:val="20"/>
+          <w:szCs w:val="20"/>
+          <w:lang w:eastAsia="pt-BR"/>
+        </w:rPr>
+      </w:pPr>
+    </w:p>
+    <w:p>
+      <w:pPr>
+        <w:rPr>
+          <w:rFonts w:ascii="Arial" w:eastAsia="Times New Roman" w:hAnsi="Arial" w:cs="Arial"/>
+          <w:color w:val="000000"/>
+          <w:sz w:val="20"/>
+          <w:szCs w:val="20"/>
+          <w:lang w:eastAsia="pt-BR"/>
+        </w:rPr>
+      </w:pPr>
+      <w:r>
+        <w:rPr>
+          <w:rFonts w:ascii="Arial" w:eastAsia="Times New Roman" w:hAnsi="Arial" w:cs="Arial"/>
+          <w:color w:val="000000"/>
+          <w:sz w:val="20"/>
+          <w:szCs w:val="20"/>
+          <w:lang w:eastAsia="pt-BR"/>
+        </w:rPr>
+        <w:drawing>
+          <wp:inline distT="0" distB="0" distL="0" distR="0" wp14:anchorId="6859CC72" wp14:editId="3C437983">
+            <wp:extent cx="5400040" cy="1525905"/>
+            <wp:effectExtent l="0" t="0" r="0" b="0"/>
+            <wp:docPr id="2" name="Imagem 2" descr="Interface gráfica do usuário, Aplicativo&#10;&#10;Descrição gerada automaticamente"/>
+            <wp:cNvGraphicFramePr>
+              <a:graphicFrameLocks xmlns:a="http://schemas.openxmlformats.org/drawingml/2006/main" noChangeAspect="1"/>
+            </wp:cNvGraphicFramePr>
+            <a:graphic xmlns:a="http://schemas.openxmlformats.org/drawingml/2006/main">
+              <a:graphicData uri="http://schemas.openxmlformats.org/drawingml/2006/picture">
+                <pic:pic xmlns:pic="http://schemas.openxmlformats.org/drawingml/2006/picture">
+                  <pic:nvPicPr>
+                    <pic:cNvPr id="2" name="Imagem 2" descr="Interface gráfica do usuário, Aplicativo&#10;&#10;Descrição gerada automaticamente"/>
+                    <pic:cNvPicPr/>
+                  </pic:nvPicPr>
+                  <pic:blipFill>
+                    <a:blip r:embed="rId5"/>
+                    <a:stretch>
+                      <a:fillRect/>
+                    </a:stretch>
+                  </pic:blipFill>
+                  <pic:spPr>
+                    <a:xfrm>
+                      <a:off x="0" y="0"/>
+                      <a:ext cx="5400040" cy="1525905"/>
                     </a:xfrm>
                     <a:prstGeom prst="rect">
                       <a:avLst/>

</xml_diff>

<commit_message>
tirado print do ip no pront de comando
</commit_message>
<xml_diff>
--- a/atividade_introducao/dados_do_usuario.docx
+++ b/atividade_introducao/dados_do_usuario.docx
@@ -194,6 +194,73 @@
                     <a:xfrm>
                       <a:off x="0" y="0"/>
                       <a:ext cx="5400040" cy="1525905"/>
+                    </a:xfrm>
+                    <a:prstGeom prst="rect">
+                      <a:avLst/>
+                    </a:prstGeom>
+                  </pic:spPr>
+                </pic:pic>
+              </a:graphicData>
+            </a:graphic>
+          </wp:inline>
+        </w:drawing>
+      </w:r>
+    </w:p>
+    <w:p>
+      <w:pPr>
+        <w:rPr>
+          <w:rFonts w:ascii="Arial" w:eastAsia="Times New Roman" w:hAnsi="Arial" w:cs="Arial"/>
+          <w:color w:val="000000"/>
+          <w:sz w:val="20"/>
+          <w:szCs w:val="20"/>
+          <w:lang w:eastAsia="pt-BR"/>
+        </w:rPr>
+      </w:pPr>
+    </w:p>
+    <w:p>
+      <w:pPr>
+        <w:rPr>
+          <w:rFonts w:ascii="Arial" w:eastAsia="Times New Roman" w:hAnsi="Arial" w:cs="Arial"/>
+          <w:color w:val="000000"/>
+          <w:sz w:val="20"/>
+          <w:szCs w:val="20"/>
+          <w:lang w:eastAsia="pt-BR"/>
+        </w:rPr>
+      </w:pPr>
+      <w:r>
+        <w:rPr>
+          <w:rFonts w:ascii="Arial" w:eastAsia="Times New Roman" w:hAnsi="Arial" w:cs="Arial"/>
+          <w:color w:val="000000"/>
+          <w:sz w:val="20"/>
+          <w:szCs w:val="20"/>
+          <w:lang w:eastAsia="pt-BR"/>
+        </w:rPr>
+        <w:lastRenderedPageBreak/>
+        <w:drawing>
+          <wp:inline distT="0" distB="0" distL="0" distR="0" wp14:anchorId="21BC8B12" wp14:editId="0FECA4FF">
+            <wp:extent cx="5400040" cy="4919345"/>
+            <wp:effectExtent l="0" t="0" r="0" b="0"/>
+            <wp:docPr id="3" name="Imagem 3" descr="Texto&#10;&#10;Descrição gerada automaticamente"/>
+            <wp:cNvGraphicFramePr>
+              <a:graphicFrameLocks xmlns:a="http://schemas.openxmlformats.org/drawingml/2006/main" noChangeAspect="1"/>
+            </wp:cNvGraphicFramePr>
+            <a:graphic xmlns:a="http://schemas.openxmlformats.org/drawingml/2006/main">
+              <a:graphicData uri="http://schemas.openxmlformats.org/drawingml/2006/picture">
+                <pic:pic xmlns:pic="http://schemas.openxmlformats.org/drawingml/2006/picture">
+                  <pic:nvPicPr>
+                    <pic:cNvPr id="3" name="Imagem 3" descr="Texto&#10;&#10;Descrição gerada automaticamente"/>
+                    <pic:cNvPicPr/>
+                  </pic:nvPicPr>
+                  <pic:blipFill>
+                    <a:blip r:embed="rId6"/>
+                    <a:stretch>
+                      <a:fillRect/>
+                    </a:stretch>
+                  </pic:blipFill>
+                  <pic:spPr>
+                    <a:xfrm>
+                      <a:off x="0" y="0"/>
+                      <a:ext cx="5400040" cy="4919345"/>
                     </a:xfrm>
                     <a:prstGeom prst="rect">
                       <a:avLst/>

</xml_diff>

<commit_message>
dado a informacao no documento word dizendo que nao foi possivel baixar o project
</commit_message>
<xml_diff>
--- a/atividade_introducao/dados_do_usuario.docx
+++ b/atividade_introducao/dados_do_usuario.docx
@@ -271,6 +271,27 @@
             </a:graphic>
           </wp:inline>
         </w:drawing>
+      </w:r>
+      <w:r>
+        <w:rPr>
+          <w:rFonts w:ascii="Arial" w:eastAsia="Times New Roman" w:hAnsi="Arial" w:cs="Arial"/>
+          <w:color w:val="000000"/>
+          <w:sz w:val="20"/>
+          <w:szCs w:val="20"/>
+          <w:lang w:eastAsia="pt-BR"/>
+        </w:rPr>
+        <w:br/>
+      </w:r>
+      <w:r>
+        <w:rPr>
+          <w:rFonts w:ascii="Arial" w:eastAsia="Times New Roman" w:hAnsi="Arial" w:cs="Arial"/>
+          <w:color w:val="000000"/>
+          <w:sz w:val="20"/>
+          <w:szCs w:val="20"/>
+          <w:lang w:eastAsia="pt-BR"/>
+        </w:rPr>
+        <w:br/>
+        <w:t>Obs.: Não foi possível baixar o programa PROJECT do site da Fatec.</w:t>
       </w:r>
     </w:p>
     <w:p>

</xml_diff>